<commit_message>
Documento de diseño técnico acabado
</commit_message>
<xml_diff>
--- a/DOCUMENTACION/V1 (Doc Corregidos)/Documento de diseño técnico de la arquitectura de la IA.docx
+++ b/DOCUMENTACION/V1 (Doc Corregidos)/Documento de diseño técnico de la arquitectura de la IA.docx
@@ -1905,21 +1905,7 @@
                 <w:rStyle w:val="Hipervnculo"/>
                 <w:noProof/>
               </w:rPr>
-              <w:t>4.6 EStad</w:t>
-            </w:r>
-            <w:r>
-              <w:rPr>
-                <w:rStyle w:val="Hipervnculo"/>
-                <w:noProof/>
-              </w:rPr>
-              <w:t>o</w:t>
-            </w:r>
-            <w:r>
-              <w:rPr>
-                <w:rStyle w:val="Hipervnculo"/>
-                <w:noProof/>
-              </w:rPr>
-              <w:t xml:space="preserve"> ayudar</w:t>
+              <w:t>4.6 EStado ayudar</w:t>
             </w:r>
             <w:r>
               <w:rPr>
@@ -1960,7 +1946,7 @@
                 <w:noProof/>
                 <w:webHidden/>
               </w:rPr>
-              <w:t>7</w:t>
+              <w:t>8</w:t>
             </w:r>
             <w:r>
               <w:rPr>
@@ -2031,7 +2017,7 @@
                 <w:noProof/>
                 <w:webHidden/>
               </w:rPr>
-              <w:t>7</w:t>
+              <w:t>8</w:t>
             </w:r>
             <w:r>
               <w:rPr>
@@ -2102,7 +2088,7 @@
                 <w:noProof/>
                 <w:webHidden/>
               </w:rPr>
-              <w:t>7</w:t>
+              <w:t>8</w:t>
             </w:r>
             <w:r>
               <w:rPr>
@@ -2173,7 +2159,7 @@
                 <w:noProof/>
                 <w:webHidden/>
               </w:rPr>
-              <w:t>7</w:t>
+              <w:t>9</w:t>
             </w:r>
             <w:r>
               <w:rPr>
@@ -2244,7 +2230,7 @@
                 <w:noProof/>
                 <w:webHidden/>
               </w:rPr>
-              <w:t>7</w:t>
+              <w:t>9</w:t>
             </w:r>
             <w:r>
               <w:rPr>
@@ -2315,7 +2301,7 @@
                 <w:noProof/>
                 <w:webHidden/>
               </w:rPr>
-              <w:t>7</w:t>
+              <w:t>9</w:t>
             </w:r>
             <w:r>
               <w:rPr>
@@ -2373,20 +2359,16 @@
                 <w:noProof/>
                 <w:webHidden/>
               </w:rPr>
-            </w:r>
-            <w:r>
-              <w:rPr>
-                <w:noProof/>
-                <w:webHidden/>
-              </w:rPr>
               <w:fldChar w:fldCharType="separate"/>
             </w:r>
             <w:r>
               <w:rPr>
-                <w:noProof/>
-                <w:webHidden/>
-              </w:rPr>
-              <w:t>7</w:t>
+                <w:b/>
+                <w:bCs/>
+                <w:noProof/>
+                <w:webHidden/>
+              </w:rPr>
+              <w:t>¡Error! Marcador no definido.</w:t>
             </w:r>
             <w:r>
               <w:rPr>
@@ -2592,11 +2574,7 @@
         <w:t xml:space="preserve">. Mientras está patrullando podrá escuchar y ver todo </w:t>
       </w:r>
       <w:r>
-        <w:t xml:space="preserve">lo que esté en su radio de alcance, la vista será un arco de visión que alcanzará unos 10 metros y con un ángulo de 120 grados y </w:t>
-      </w:r>
-      <w:r>
-        <w:lastRenderedPageBreak/>
-        <w:t>el oído es un circulo que dependiendo del tipo de ruido será más o menos grande que está definido en la tabla de abajo.</w:t>
+        <w:t>lo que esté en su radio de alcance, la vista será un arco de visión que alcanzará unos 10 metros y con un ángulo de 120 grados y el oído es un circulo que dependiendo del tipo de ruido será más o menos grande que está definido en la tabla de abajo.</w:t>
       </w:r>
     </w:p>
     <w:p/>
@@ -3403,10 +3381,7 @@
               <w:cnfStyle w:val="000000100000" w:firstRow="0" w:lastRow="0" w:firstColumn="0" w:lastColumn="0" w:oddVBand="0" w:evenVBand="0" w:oddHBand="1" w:evenHBand="0" w:firstRowFirstColumn="0" w:firstRowLastColumn="0" w:lastRowFirstColumn="0" w:lastRowLastColumn="0"/>
             </w:pPr>
             <w:r>
-              <w:t>2</w:t>
-            </w:r>
-            <w:r>
-              <w:t xml:space="preserve"> metro</w:t>
+              <w:t>2 metro</w:t>
             </w:r>
           </w:p>
         </w:tc>
@@ -3465,10 +3440,7 @@
               <w:cnfStyle w:val="000000100000" w:firstRow="0" w:lastRow="0" w:firstColumn="0" w:lastColumn="0" w:oddVBand="0" w:evenVBand="0" w:oddHBand="1" w:evenHBand="0" w:firstRowFirstColumn="0" w:firstRowLastColumn="0" w:lastRowFirstColumn="0" w:lastRowLastColumn="0"/>
             </w:pPr>
             <w:r>
-              <w:t>25</w:t>
-            </w:r>
-            <w:r>
-              <w:t xml:space="preserve"> metros</w:t>
+              <w:t>25 metros</w:t>
             </w:r>
           </w:p>
         </w:tc>
@@ -3544,87 +3516,226 @@
       <w:r>
         <w:t>.</w:t>
       </w:r>
-      <w:bookmarkStart w:id="16" w:name="_GoBack"/>
+    </w:p>
+    <w:p/>
+    <w:p>
+      <w:pPr>
+        <w:pStyle w:val="Ttulo2"/>
+      </w:pPr>
+      <w:r>
+        <w:tab/>
+      </w:r>
+      <w:bookmarkStart w:id="16" w:name="_Toc473565471"/>
+      <w:r>
+        <w:t xml:space="preserve">4.3. </w:t>
+      </w:r>
+      <w:r>
+        <w:t>Estado alerta</w:t>
+      </w:r>
       <w:bookmarkEnd w:id="16"/>
     </w:p>
     <w:p/>
     <w:p>
+      <w:r>
+        <w:tab/>
+        <w:t xml:space="preserve">Como las demás </w:t>
+      </w:r>
+      <w:proofErr w:type="spellStart"/>
+      <w:r>
+        <w:t>IAs</w:t>
+      </w:r>
+      <w:proofErr w:type="spellEnd"/>
+      <w:r>
+        <w:t xml:space="preserve">, cuando llega al punto de interés que encuentra, en este caso también puede ser una puerta abierta o cerrada que recuerde, entrará en modo alerta y girará sobre sí mismo para ver si encuentra algo sospechoso. Como se dijo anteriormente, si por esa zona ocurre más alertas se convertirá en una zona de interés </w:t>
+      </w:r>
+      <w:r>
+        <w:t xml:space="preserve">para ese soldado </w:t>
+      </w:r>
+      <w:proofErr w:type="spellStart"/>
+      <w:r>
+        <w:t>alien</w:t>
+      </w:r>
+      <w:proofErr w:type="spellEnd"/>
+      <w:r>
+        <w:t xml:space="preserve"> usando el </w:t>
+      </w:r>
+      <w:proofErr w:type="spellStart"/>
+      <w:r>
+        <w:t>steering</w:t>
+      </w:r>
+      <w:proofErr w:type="spellEnd"/>
+      <w:r>
+        <w:t xml:space="preserve"> </w:t>
+      </w:r>
+      <w:proofErr w:type="spellStart"/>
+      <w:r>
+        <w:t>behaviour</w:t>
+      </w:r>
+      <w:proofErr w:type="spellEnd"/>
+      <w:r>
+        <w:t>.</w:t>
+      </w:r>
+    </w:p>
+    <w:p/>
+    <w:p>
       <w:pPr>
         <w:pStyle w:val="Ttulo2"/>
       </w:pPr>
       <w:r>
         <w:tab/>
       </w:r>
-      <w:bookmarkStart w:id="17" w:name="_Toc473565471"/>
-      <w:r>
-        <w:t xml:space="preserve">4.3. </w:t>
-      </w:r>
-      <w:r>
-        <w:t>Estado alerta</w:t>
+      <w:bookmarkStart w:id="17" w:name="_Toc473565472"/>
+      <w:r>
+        <w:t xml:space="preserve">4.4 </w:t>
+      </w:r>
+      <w:r>
+        <w:t>Estado atacar</w:t>
       </w:r>
       <w:bookmarkEnd w:id="17"/>
     </w:p>
     <w:p/>
     <w:p>
+      <w:r>
+        <w:tab/>
+        <w:t>Una vez que detecta al jugador, entramos en estado atacar, donde el soldado se enfrentará al jugador y dependiendo de la distancia que se encuentre usará su fusil para disparar o un ataque físico, usando la lógica difusa. Si más soldados detectan al enemigo (si ambos lo encuentran o por el ruido de los disparos) podrán realizar alguna táctica para luchar contra el jugador. Si el soldado recibe mucho daño puede huir a un lugar seguro, no muy lejos de la zona de combate, para curarse o pedir ayuda a algunos soldados cercanos a él.</w:t>
+      </w:r>
+      <w:r>
+        <w:t xml:space="preserve"> Las decisiones que tome el soldado estarán gestionadas mediante el </w:t>
+      </w:r>
+      <w:proofErr w:type="spellStart"/>
+      <w:r>
+        <w:t>b</w:t>
+      </w:r>
+      <w:r>
+        <w:t>ehaviour</w:t>
+      </w:r>
+      <w:proofErr w:type="spellEnd"/>
+      <w:r>
+        <w:t xml:space="preserve"> </w:t>
+      </w:r>
+      <w:proofErr w:type="spellStart"/>
+      <w:r>
+        <w:t>trees</w:t>
+      </w:r>
+      <w:proofErr w:type="spellEnd"/>
+      <w:r>
+        <w:t xml:space="preserve"> </w:t>
+      </w:r>
+      <w:r>
+        <w:t>para ver cuál acción es mejor tomar dependiendo de la situación.</w:t>
+      </w:r>
+    </w:p>
+    <w:p/>
+    <w:p>
       <w:pPr>
         <w:pStyle w:val="Ttulo2"/>
       </w:pPr>
       <w:r>
         <w:tab/>
       </w:r>
-      <w:bookmarkStart w:id="18" w:name="_Toc473565472"/>
-      <w:r>
-        <w:t xml:space="preserve">4.4 </w:t>
-      </w:r>
-      <w:r>
-        <w:t>Estado atacar</w:t>
+      <w:bookmarkStart w:id="18" w:name="_Toc473565473"/>
+      <w:r>
+        <w:t xml:space="preserve">4.5 </w:t>
+      </w:r>
+      <w:r>
+        <w:t>Estado huir</w:t>
       </w:r>
       <w:bookmarkEnd w:id="18"/>
     </w:p>
     <w:p/>
     <w:p>
+      <w:r>
+        <w:tab/>
+        <w:t xml:space="preserve">Si recibe mucho daño del jugador, el </w:t>
+      </w:r>
+      <w:proofErr w:type="spellStart"/>
+      <w:r>
+        <w:t>alien</w:t>
+      </w:r>
+      <w:proofErr w:type="spellEnd"/>
+      <w:r>
+        <w:t xml:space="preserve"> soldado entra en estado de huir. Este soldado huye hasta un punto no muy lejano de la zona de combate para curarse.</w:t>
+      </w:r>
+    </w:p>
+    <w:p/>
+    <w:p/>
+    <w:p>
       <w:pPr>
         <w:pStyle w:val="Ttulo2"/>
       </w:pPr>
       <w:r>
         <w:tab/>
       </w:r>
-      <w:bookmarkStart w:id="19" w:name="_Toc473565473"/>
-      <w:r>
-        <w:t xml:space="preserve">4.5 </w:t>
-      </w:r>
-      <w:r>
-        <w:t>Estado huir</w:t>
+      <w:bookmarkStart w:id="19" w:name="_Toc473565474"/>
+      <w:r>
+        <w:t>4.6 EStado ayudar</w:t>
       </w:r>
       <w:bookmarkEnd w:id="19"/>
     </w:p>
     <w:p/>
     <w:p>
-      <w:pPr>
-        <w:pStyle w:val="Ttulo2"/>
-      </w:pPr>
       <w:r>
         <w:tab/>
-      </w:r>
-      <w:bookmarkStart w:id="20" w:name="_Toc473565474"/>
-      <w:r>
-        <w:t>4.6 EStado ayudar</w:t>
+        <w:t xml:space="preserve">Cuando entran en el estado de ayudar es cuando el </w:t>
+      </w:r>
+      <w:proofErr w:type="spellStart"/>
+      <w:r>
+        <w:t>alien</w:t>
+      </w:r>
+      <w:proofErr w:type="spellEnd"/>
+      <w:r>
+        <w:t xml:space="preserve"> soldado se aleja a un punto seguro para pedir ayuda por radio, esta acción se realiza cuando están inferioridad numérica que viene determinado por un mínimo soldados vivos de una patrulla. Si esto pasa, uno de los soldados que sobrevive pedirá ayuda y los soldados más cercanos irán al punto donde se realizó la llamada</w:t>
+      </w:r>
+    </w:p>
+    <w:p/>
+    <w:p>
+      <w:pPr>
+        <w:pStyle w:val="Ttulo1"/>
+      </w:pPr>
+      <w:bookmarkStart w:id="20" w:name="_Toc473565475"/>
+      <w:r>
+        <w:t xml:space="preserve">5. </w:t>
+      </w:r>
+      <w:r>
+        <w:t>IA JEFE</w:t>
       </w:r>
       <w:bookmarkEnd w:id="20"/>
     </w:p>
     <w:p/>
     <w:p>
       <w:pPr>
-        <w:pStyle w:val="Ttulo1"/>
-      </w:pPr>
-      <w:bookmarkStart w:id="21" w:name="_Toc473565475"/>
-      <w:r>
-        <w:t xml:space="preserve">5. </w:t>
-      </w:r>
-      <w:r>
-        <w:t>IA JEFE</w:t>
-      </w:r>
-      <w:bookmarkEnd w:id="21"/>
+        <w:ind w:firstLine="708"/>
+      </w:pPr>
+      <w:r>
+        <w:t xml:space="preserve">El </w:t>
+      </w:r>
+      <w:proofErr w:type="spellStart"/>
+      <w:r>
+        <w:t>alien</w:t>
+      </w:r>
+      <w:proofErr w:type="spellEnd"/>
+      <w:r>
+        <w:t xml:space="preserve"> jefe tiene una IA más avanzada que los demás </w:t>
+      </w:r>
+      <w:proofErr w:type="spellStart"/>
+      <w:r>
+        <w:t>aliens</w:t>
+      </w:r>
+      <w:proofErr w:type="spellEnd"/>
+      <w:r>
+        <w:t xml:space="preserve"> ya que este les ordena hacer cosas según sus estrategias. </w:t>
+      </w:r>
+      <w:r>
+        <w:t xml:space="preserve"> Suele coordinar mejor a los soldados </w:t>
+      </w:r>
+      <w:proofErr w:type="spellStart"/>
+      <w:r>
+        <w:t>aliens</w:t>
+      </w:r>
+      <w:proofErr w:type="spellEnd"/>
+      <w:r>
+        <w:t xml:space="preserve"> que tiene cerca y es más fuerte que ellos.</w:t>
+      </w:r>
     </w:p>
     <w:p/>
     <w:p>
@@ -3632,66 +3743,253 @@
         <w:pStyle w:val="Ttulo2"/>
         <w:ind w:firstLine="708"/>
       </w:pPr>
-      <w:bookmarkStart w:id="22" w:name="_Toc473565476"/>
+      <w:bookmarkStart w:id="21" w:name="_Toc473565476"/>
       <w:r>
         <w:t xml:space="preserve">5.1. </w:t>
       </w:r>
       <w:r>
-        <w:t>Estado patrullar (escucha constantemente)</w:t>
-      </w:r>
-      <w:bookmarkEnd w:id="22"/>
-    </w:p>
-    <w:p/>
-    <w:p>
-      <w:pPr>
-        <w:pStyle w:val="Ttulo2"/>
-      </w:pPr>
+        <w:t>Estado patrullar</w:t>
+      </w:r>
+      <w:bookmarkEnd w:id="21"/>
+    </w:p>
+    <w:p/>
+    <w:p>
+      <w:pPr>
+        <w:ind w:firstLine="708"/>
+      </w:pPr>
+      <w:r>
+        <w:t xml:space="preserve">El Jefe patrulla por una zona predefinida y le acompaña un escuadrón de </w:t>
+      </w:r>
+      <w:proofErr w:type="spellStart"/>
+      <w:r>
+        <w:t>aliens</w:t>
+      </w:r>
+      <w:proofErr w:type="spellEnd"/>
+      <w:r>
+        <w:t xml:space="preserve"> soldados. Puede pararse a hablar con otros soldados si sus patrullas coinciden.</w:t>
+      </w:r>
+    </w:p>
+    <w:p>
+      <w:r>
+        <w:t xml:space="preserve">Su rango de visión es más grande que el del </w:t>
+      </w:r>
+      <w:proofErr w:type="spellStart"/>
+      <w:r>
+        <w:t>alien</w:t>
+      </w:r>
+      <w:proofErr w:type="spellEnd"/>
+      <w:r>
+        <w:t xml:space="preserve"> soldado, unos 20 metros, y el rango de escucha también es algo mayor. En la tabla se especifica los radios.</w:t>
+      </w:r>
+    </w:p>
+    <w:p/>
+    <w:tbl>
+      <w:tblPr>
+        <w:tblStyle w:val="Tabladecuadrcula2-nfasis1"/>
+        <w:tblW w:w="0" w:type="auto"/>
+        <w:tblLook w:val="04A0" w:firstRow="1" w:lastRow="0" w:firstColumn="1" w:lastColumn="0" w:noHBand="0" w:noVBand="1"/>
+      </w:tblPr>
+      <w:tblGrid>
+        <w:gridCol w:w="4447"/>
+        <w:gridCol w:w="3713"/>
+      </w:tblGrid>
+      <w:tr>
+        <w:trPr>
+          <w:cnfStyle w:val="100000000000" w:firstRow="1" w:lastRow="0" w:firstColumn="0" w:lastColumn="0" w:oddVBand="0" w:evenVBand="0" w:oddHBand="0" w:evenHBand="0" w:firstRowFirstColumn="0" w:firstRowLastColumn="0" w:lastRowFirstColumn="0" w:lastRowLastColumn="0"/>
+          <w:trHeight w:val="80"/>
+        </w:trPr>
+        <w:tc>
+          <w:tcPr>
+            <w:cnfStyle w:val="001000000000" w:firstRow="0" w:lastRow="0" w:firstColumn="1" w:lastColumn="0" w:oddVBand="0" w:evenVBand="0" w:oddHBand="0" w:evenHBand="0" w:firstRowFirstColumn="0" w:firstRowLastColumn="0" w:lastRowFirstColumn="0" w:lastRowLastColumn="0"/>
+            <w:tcW w:w="4447" w:type="dxa"/>
+            <w:tcBorders>
+              <w:left w:val="nil"/>
+            </w:tcBorders>
+            <w:hideMark/>
+          </w:tcPr>
+          <w:p>
+            <w:pPr>
+              <w:rPr>
+                <w:b w:val="0"/>
+              </w:rPr>
+            </w:pPr>
+            <w:r>
+              <w:rPr>
+                <w:b w:val="0"/>
+              </w:rPr>
+              <w:t>Tipo de ruido</w:t>
+            </w:r>
+          </w:p>
+        </w:tc>
+        <w:tc>
+          <w:tcPr>
+            <w:tcW w:w="3713" w:type="dxa"/>
+            <w:tcBorders>
+              <w:right w:val="nil"/>
+            </w:tcBorders>
+            <w:hideMark/>
+          </w:tcPr>
+          <w:p>
+            <w:pPr>
+              <w:cnfStyle w:val="100000000000" w:firstRow="1" w:lastRow="0" w:firstColumn="0" w:lastColumn="0" w:oddVBand="0" w:evenVBand="0" w:oddHBand="0" w:evenHBand="0" w:firstRowFirstColumn="0" w:firstRowLastColumn="0" w:lastRowFirstColumn="0" w:lastRowLastColumn="0"/>
+              <w:rPr>
+                <w:b w:val="0"/>
+              </w:rPr>
+            </w:pPr>
+            <w:r>
+              <w:rPr>
+                <w:b w:val="0"/>
+              </w:rPr>
+              <w:t>Radio</w:t>
+            </w:r>
+          </w:p>
+        </w:tc>
+      </w:tr>
+      <w:tr>
+        <w:trPr>
+          <w:cnfStyle w:val="000000100000" w:firstRow="0" w:lastRow="0" w:firstColumn="0" w:lastColumn="0" w:oddVBand="0" w:evenVBand="0" w:oddHBand="1" w:evenHBand="0" w:firstRowFirstColumn="0" w:firstRowLastColumn="0" w:lastRowFirstColumn="0" w:lastRowLastColumn="0"/>
+          <w:trHeight w:val="321"/>
+        </w:trPr>
+        <w:tc>
+          <w:tcPr>
+            <w:cnfStyle w:val="001000000000" w:firstRow="0" w:lastRow="0" w:firstColumn="1" w:lastColumn="0" w:oddVBand="0" w:evenVBand="0" w:oddHBand="0" w:evenHBand="0" w:firstRowFirstColumn="0" w:firstRowLastColumn="0" w:lastRowFirstColumn="0" w:lastRowLastColumn="0"/>
+            <w:tcW w:w="4447" w:type="dxa"/>
+            <w:tcBorders>
+              <w:top w:val="single" w:sz="2" w:space="0" w:color="95B3D7" w:themeColor="accent1" w:themeTint="99"/>
+              <w:left w:val="nil"/>
+              <w:bottom w:val="single" w:sz="2" w:space="0" w:color="95B3D7" w:themeColor="accent1" w:themeTint="99"/>
+              <w:right w:val="single" w:sz="2" w:space="0" w:color="95B3D7" w:themeColor="accent1" w:themeTint="99"/>
+            </w:tcBorders>
+            <w:hideMark/>
+          </w:tcPr>
+          <w:p>
+            <w:r>
+              <w:t>Bajo</w:t>
+            </w:r>
+          </w:p>
+        </w:tc>
+        <w:tc>
+          <w:tcPr>
+            <w:tcW w:w="3713" w:type="dxa"/>
+            <w:tcBorders>
+              <w:top w:val="single" w:sz="2" w:space="0" w:color="95B3D7" w:themeColor="accent1" w:themeTint="99"/>
+              <w:left w:val="single" w:sz="2" w:space="0" w:color="95B3D7" w:themeColor="accent1" w:themeTint="99"/>
+              <w:bottom w:val="single" w:sz="2" w:space="0" w:color="95B3D7" w:themeColor="accent1" w:themeTint="99"/>
+              <w:right w:val="nil"/>
+            </w:tcBorders>
+            <w:hideMark/>
+          </w:tcPr>
+          <w:p>
+            <w:pPr>
+              <w:cnfStyle w:val="000000100000" w:firstRow="0" w:lastRow="0" w:firstColumn="0" w:lastColumn="0" w:oddVBand="0" w:evenVBand="0" w:oddHBand="1" w:evenHBand="0" w:firstRowFirstColumn="0" w:firstRowLastColumn="0" w:lastRowFirstColumn="0" w:lastRowLastColumn="0"/>
+            </w:pPr>
+            <w:r>
+              <w:t>3 metro</w:t>
+            </w:r>
+          </w:p>
+        </w:tc>
+      </w:tr>
+      <w:tr>
+        <w:trPr>
+          <w:trHeight w:val="361"/>
+        </w:trPr>
+        <w:tc>
+          <w:tcPr>
+            <w:cnfStyle w:val="001000000000" w:firstRow="0" w:lastRow="0" w:firstColumn="1" w:lastColumn="0" w:oddVBand="0" w:evenVBand="0" w:oddHBand="0" w:evenHBand="0" w:firstRowFirstColumn="0" w:firstRowLastColumn="0" w:lastRowFirstColumn="0" w:lastRowLastColumn="0"/>
+            <w:tcW w:w="4447" w:type="dxa"/>
+            <w:tcBorders>
+              <w:top w:val="single" w:sz="2" w:space="0" w:color="95B3D7" w:themeColor="accent1" w:themeTint="99"/>
+              <w:left w:val="nil"/>
+              <w:bottom w:val="single" w:sz="2" w:space="0" w:color="95B3D7" w:themeColor="accent1" w:themeTint="99"/>
+              <w:right w:val="single" w:sz="2" w:space="0" w:color="95B3D7" w:themeColor="accent1" w:themeTint="99"/>
+            </w:tcBorders>
+            <w:hideMark/>
+          </w:tcPr>
+          <w:p>
+            <w:r>
+              <w:t>Medio</w:t>
+            </w:r>
+          </w:p>
+        </w:tc>
+        <w:tc>
+          <w:tcPr>
+            <w:tcW w:w="3713" w:type="dxa"/>
+            <w:tcBorders>
+              <w:top w:val="single" w:sz="2" w:space="0" w:color="95B3D7" w:themeColor="accent1" w:themeTint="99"/>
+              <w:left w:val="single" w:sz="2" w:space="0" w:color="95B3D7" w:themeColor="accent1" w:themeTint="99"/>
+              <w:bottom w:val="single" w:sz="2" w:space="0" w:color="95B3D7" w:themeColor="accent1" w:themeTint="99"/>
+              <w:right w:val="nil"/>
+            </w:tcBorders>
+            <w:hideMark/>
+          </w:tcPr>
+          <w:p>
+            <w:pPr>
+              <w:cnfStyle w:val="000000000000" w:firstRow="0" w:lastRow="0" w:firstColumn="0" w:lastColumn="0" w:oddVBand="0" w:evenVBand="0" w:oddHBand="0" w:evenHBand="0" w:firstRowFirstColumn="0" w:firstRowLastColumn="0" w:lastRowFirstColumn="0" w:lastRowLastColumn="0"/>
+            </w:pPr>
+            <w:r>
+              <w:t>15 metros</w:t>
+            </w:r>
+          </w:p>
+        </w:tc>
+      </w:tr>
+      <w:tr>
+        <w:trPr>
+          <w:cnfStyle w:val="000000100000" w:firstRow="0" w:lastRow="0" w:firstColumn="0" w:lastColumn="0" w:oddVBand="0" w:evenVBand="0" w:oddHBand="1" w:evenHBand="0" w:firstRowFirstColumn="0" w:firstRowLastColumn="0" w:lastRowFirstColumn="0" w:lastRowLastColumn="0"/>
+          <w:trHeight w:val="405"/>
+        </w:trPr>
+        <w:tc>
+          <w:tcPr>
+            <w:cnfStyle w:val="001000000000" w:firstRow="0" w:lastRow="0" w:firstColumn="1" w:lastColumn="0" w:oddVBand="0" w:evenVBand="0" w:oddHBand="0" w:evenHBand="0" w:firstRowFirstColumn="0" w:firstRowLastColumn="0" w:lastRowFirstColumn="0" w:lastRowLastColumn="0"/>
+            <w:tcW w:w="4447" w:type="dxa"/>
+            <w:tcBorders>
+              <w:top w:val="single" w:sz="2" w:space="0" w:color="95B3D7" w:themeColor="accent1" w:themeTint="99"/>
+              <w:left w:val="nil"/>
+              <w:bottom w:val="single" w:sz="2" w:space="0" w:color="95B3D7" w:themeColor="accent1" w:themeTint="99"/>
+              <w:right w:val="single" w:sz="2" w:space="0" w:color="95B3D7" w:themeColor="accent1" w:themeTint="99"/>
+            </w:tcBorders>
+            <w:hideMark/>
+          </w:tcPr>
+          <w:p>
+            <w:r>
+              <w:t>Alto</w:t>
+            </w:r>
+          </w:p>
+        </w:tc>
+        <w:tc>
+          <w:tcPr>
+            <w:tcW w:w="3713" w:type="dxa"/>
+            <w:tcBorders>
+              <w:top w:val="single" w:sz="2" w:space="0" w:color="95B3D7" w:themeColor="accent1" w:themeTint="99"/>
+              <w:left w:val="single" w:sz="2" w:space="0" w:color="95B3D7" w:themeColor="accent1" w:themeTint="99"/>
+              <w:bottom w:val="single" w:sz="2" w:space="0" w:color="95B3D7" w:themeColor="accent1" w:themeTint="99"/>
+              <w:right w:val="nil"/>
+            </w:tcBorders>
+            <w:hideMark/>
+          </w:tcPr>
+          <w:p>
+            <w:pPr>
+              <w:cnfStyle w:val="000000100000" w:firstRow="0" w:lastRow="0" w:firstColumn="0" w:lastColumn="0" w:oddVBand="0" w:evenVBand="0" w:oddHBand="1" w:evenHBand="0" w:firstRowFirstColumn="0" w:firstRowLastColumn="0" w:lastRowFirstColumn="0" w:lastRowLastColumn="0"/>
+            </w:pPr>
+            <w:r>
+              <w:t>25 metros</w:t>
+            </w:r>
+          </w:p>
+        </w:tc>
+      </w:tr>
+    </w:tbl>
+    <w:p/>
+    <w:p>
       <w:r>
         <w:tab/>
-      </w:r>
-      <w:bookmarkStart w:id="23" w:name="_Toc473565477"/>
-      <w:r>
-        <w:t xml:space="preserve">5.2. </w:t>
-      </w:r>
-      <w:r>
-        <w:t>Estado investigar</w:t>
-      </w:r>
-      <w:bookmarkEnd w:id="23"/>
-    </w:p>
-    <w:p/>
-    <w:p>
-      <w:pPr>
-        <w:pStyle w:val="Ttulo2"/>
-      </w:pPr>
-      <w:r>
-        <w:tab/>
-      </w:r>
-      <w:bookmarkStart w:id="24" w:name="_Toc473565478"/>
-      <w:r>
-        <w:t xml:space="preserve">5.3. </w:t>
-      </w:r>
-      <w:r>
-        <w:t>Estado alerta</w:t>
-      </w:r>
-      <w:bookmarkEnd w:id="24"/>
-    </w:p>
-    <w:p/>
-    <w:p>
-      <w:pPr>
-        <w:pStyle w:val="Ttulo2"/>
-      </w:pPr>
-      <w:r>
-        <w:tab/>
-      </w:r>
-      <w:bookmarkStart w:id="25" w:name="_Toc473565479"/>
-      <w:r>
-        <w:t xml:space="preserve">5.4. </w:t>
-      </w:r>
-      <w:r>
-        <w:t>Estado atacar</w:t>
-      </w:r>
-      <w:bookmarkEnd w:id="25"/>
-    </w:p>
+        <w:t xml:space="preserve">Dependiendo de que pase cambiará de estado. Si ve al enemigo entrará en el estado alerta, si oye algo en el estado de investigar y si </w:t>
+      </w:r>
+      <w:r>
+        <w:t>ve que por una zona hay muchas alertas la convierte en un punto de interés, como el soldado.</w:t>
+      </w:r>
+    </w:p>
+    <w:p/>
+    <w:p/>
+    <w:p/>
     <w:p/>
     <w:p>
       <w:pPr>
@@ -3701,47 +3999,176 @@
         <w:lastRenderedPageBreak/>
         <w:tab/>
       </w:r>
-      <w:bookmarkStart w:id="26" w:name="_Toc473565480"/>
-      <w:r>
-        <w:t xml:space="preserve">5.5. </w:t>
-      </w:r>
-      <w:r>
-        <w:t>Estado huir</w:t>
-      </w:r>
-      <w:bookmarkEnd w:id="26"/>
-    </w:p>
-    <w:p/>
-    <w:p/>
-    <w:p/>
-    <w:p/>
-    <w:p/>
-    <w:p/>
-    <w:p>
-      <w:r>
-        <w:t>-IA SOLDADO</w:t>
-      </w:r>
-    </w:p>
-    <w:p>
-      <w:r>
-        <w:t>Necesidades del</w:t>
-      </w:r>
-      <w:r>
+      <w:bookmarkStart w:id="22" w:name="_Toc473565477"/>
+      <w:r>
+        <w:t xml:space="preserve">5.2. </w:t>
+      </w:r>
+      <w:r>
+        <w:t>Estado investigar</w:t>
+      </w:r>
+      <w:bookmarkEnd w:id="22"/>
+    </w:p>
+    <w:p>
+      <w:pPr>
+        <w:jc w:val="both"/>
+      </w:pPr>
+    </w:p>
+    <w:p>
+      <w:pPr>
+        <w:ind w:firstLine="708"/>
+        <w:jc w:val="both"/>
+      </w:pPr>
+      <w:r>
+        <w:t>Pasa al modo investigar si oye un ruido sospechoso o si ve algo que no debería estar así (una puerta abierta que antes estaba cerrada).</w:t>
+      </w:r>
+    </w:p>
+    <w:p>
+      <w:pPr>
+        <w:jc w:val="both"/>
+      </w:pPr>
+      <w:r>
+        <w:t xml:space="preserve">En este estado, el jefe va hacia el ruido sospechoso o explora la habitación cuya puerta está abierta. Si ve al jugador, pasa a Luchar. Si no ve nada raro, vuelve a dónde estaba y sigue su patrulla. </w:t>
+      </w:r>
+    </w:p>
+    <w:p>
+      <w:pPr>
+        <w:jc w:val="both"/>
+      </w:pPr>
+      <w:r>
+        <w:t>Si cualquiera de estas zonas sospechosas se visita con frecuencia y no se encuentra a jugador, el jefe puede añadirlas a su ruta de patrulla predefinida y así explorarla incluso sin cambios sospechosos</w:t>
+      </w:r>
+      <w:r>
+        <w:t xml:space="preserve"> usando el mismo método que el </w:t>
+      </w:r>
+      <w:proofErr w:type="spellStart"/>
+      <w:r>
+        <w:t>alien</w:t>
+      </w:r>
+      <w:proofErr w:type="spellEnd"/>
+      <w:r>
+        <w:t xml:space="preserve"> soldado</w:t>
+      </w:r>
+      <w:r>
+        <w:t>.</w:t>
+      </w:r>
+    </w:p>
+    <w:p/>
+    <w:p>
+      <w:pPr>
+        <w:pStyle w:val="Ttulo2"/>
+      </w:pPr>
+      <w:r>
+        <w:tab/>
+      </w:r>
+      <w:bookmarkStart w:id="23" w:name="_Toc473565478"/>
+      <w:r>
+        <w:t xml:space="preserve">5.3. </w:t>
+      </w:r>
+      <w:r>
+        <w:t>Estado alerta</w:t>
+      </w:r>
+      <w:bookmarkEnd w:id="23"/>
+    </w:p>
+    <w:p/>
+    <w:p>
+      <w:pPr>
+        <w:ind w:firstLine="708"/>
+      </w:pPr>
+      <w:r>
+        <w:t>Este estado es similar al estado patrullar, solo que la patrulla se realiza más minuciosamente, ya que ahora el jefe sabe que está pasando algo raro. Esto quiere decir que puede hacer lo siguiente:</w:t>
+      </w:r>
+    </w:p>
+    <w:p>
+      <w:pPr>
+        <w:ind w:firstLine="708"/>
+      </w:pPr>
+      <w:r>
+        <w:t>- Entrar en habitaciones que pueden actuar de escondite, aunque no haya nada sospechoso.</w:t>
+      </w:r>
+    </w:p>
+    <w:p>
+      <w:pPr>
+        <w:ind w:firstLine="708"/>
+      </w:pPr>
+      <w:r>
+        <w:t>- Hacer que algunos de sus soldados le cubran las espaldas al avanzar por un pasillo.</w:t>
+      </w:r>
+    </w:p>
+    <w:p>
+      <w:pPr>
+        <w:ind w:left="708"/>
+      </w:pPr>
+      <w:r>
+        <w:t>- Si un soldado con el que coincide en un cierto punto en su patrulla no aparece cuando es debido, mandará a algunos de sus soldados a investigar esa zona.</w:t>
+      </w:r>
+    </w:p>
+    <w:p/>
+    <w:p>
+      <w:pPr>
+        <w:pStyle w:val="Ttulo2"/>
+      </w:pPr>
+      <w:r>
+        <w:tab/>
+      </w:r>
+      <w:bookmarkStart w:id="24" w:name="_Toc473565479"/>
+      <w:r>
+        <w:t xml:space="preserve">5.4. </w:t>
+      </w:r>
+      <w:r>
+        <w:t>Estado atacar</w:t>
+      </w:r>
+      <w:bookmarkEnd w:id="24"/>
+    </w:p>
+    <w:p/>
+    <w:p>
+      <w:pPr>
+        <w:ind w:firstLine="708"/>
+        <w:jc w:val="both"/>
+      </w:pPr>
+      <w:r>
+        <w:t>Si el jefe o cualquiera de su pelotón ve al jugador, el jefe estudiará la situación y dará órdenes a sus soldados para atacarle de forma inteligente (si está en un pasillo, puede mandar a un soldado o dos a atacarle desde el otro lado mientras él y el resto atacan desde dónde están)</w:t>
+      </w:r>
+      <w:r>
+        <w:t xml:space="preserve"> usando los </w:t>
+      </w:r>
+      <w:proofErr w:type="spellStart"/>
+      <w:r>
+        <w:t>Behaviour</w:t>
+      </w:r>
+      <w:proofErr w:type="spellEnd"/>
+      <w:r>
+        <w:t xml:space="preserve"> </w:t>
+      </w:r>
+      <w:r>
+        <w:t xml:space="preserve">tres como el </w:t>
+      </w:r>
+      <w:proofErr w:type="spellStart"/>
+      <w:r>
+        <w:t>alien</w:t>
+      </w:r>
+      <w:proofErr w:type="spellEnd"/>
+      <w:r>
+        <w:t xml:space="preserve"> soldado</w:t>
+      </w:r>
+      <w:r>
+        <w:t>. Una vez decidida la estrategia, el jefe comprueba su distancia al jugador y los posibles puntos de cobertura para elegir sus ataques.</w:t>
+      </w:r>
+    </w:p>
+    <w:p>
+      <w:pPr>
+        <w:pStyle w:val="Default"/>
+        <w:jc w:val="both"/>
         <w:rPr>
-          <w:sz w:val="32"/>
-          <w:szCs w:val="32"/>
+          <w:sz w:val="20"/>
+          <w:szCs w:val="20"/>
         </w:rPr>
-        <w:t xml:space="preserve"> </w:t>
-      </w:r>
+      </w:pPr>
       <w:r>
         <w:rPr>
-          <w:b/>
-          <w:sz w:val="32"/>
-          <w:szCs w:val="32"/>
+          <w:sz w:val="20"/>
+          <w:szCs w:val="20"/>
         </w:rPr>
-        <w:t>Soldado</w:t>
-      </w:r>
-      <w:r>
-        <w:t xml:space="preserve"> según sus mecánicas:</w:t>
+        <w:t>En caso de tener poca vida prioriza el ataque a distancia. Si su vida es alta y puede acercarse al jugador (el jugador no está lejos) prioriza el ataque a corta distancia para hacerle más daño al jugador. Si la vida es demasiado baja, el jefe se aleja un poco para regenerar vida mientras los soldados atacan.</w:t>
       </w:r>
     </w:p>
     <w:p>
@@ -3749,13 +4176,13 @@
         <w:jc w:val="both"/>
       </w:pPr>
       <w:r>
-        <w:rPr>
-          <w:b/>
-        </w:rPr>
-        <w:t>Máquina de estados</w:t>
-      </w:r>
-      <w:r>
-        <w:t>: Cambiar entre estado Patrullar, Investigar, Atacar, Alertar, Huir, Curar y Pedir ayuda.</w:t>
+        <w:t>Acciones que puede r</w:t>
+      </w:r>
+      <w:r>
+        <w:t>ealizar: Ataque cuchillo</w:t>
+      </w:r>
+      <w:r>
+        <w:t>, Ataque granada, ataque fusil, cubrirse, esquivar, correr, regenerar.</w:t>
       </w:r>
     </w:p>
     <w:p>
@@ -3763,403 +4190,14 @@
         <w:jc w:val="both"/>
       </w:pPr>
       <w:r>
-        <w:t xml:space="preserve"> </w:t>
-      </w:r>
-      <w:r>
-        <w:rPr>
-          <w:b/>
-        </w:rPr>
-        <w:t>Lógica difusa</w:t>
-      </w:r>
-      <w:r>
-        <w:t>: decidir la distancia a la que puede ver u oír. Decidir el ataque a realizar en una lucha según la distancia, si está cerca (1 metro o menos) realiza ataques de corto alcance si está a más distancia utiliza ataques de larga distancia o decide si acercarse (dependiendo de su nivel de vida). Decidir si la situación actual es ventajosa o no, si su vida es inferior o igual al 20% de su vida máxima huye y si pierde más del 60% de la vida y está desmoralizado también huye.</w:t>
-      </w:r>
-    </w:p>
-    <w:p>
-      <w:pPr>
-        <w:jc w:val="both"/>
-      </w:pPr>
-      <w:r>
-        <w:t xml:space="preserve"> </w:t>
-      </w:r>
-      <w:proofErr w:type="spellStart"/>
-      <w:r>
-        <w:rPr>
-          <w:b/>
-        </w:rPr>
-        <w:t>Behaviour</w:t>
-      </w:r>
-      <w:proofErr w:type="spellEnd"/>
-      <w:r>
-        <w:rPr>
-          <w:b/>
-        </w:rPr>
-        <w:t xml:space="preserve"> </w:t>
-      </w:r>
-      <w:proofErr w:type="spellStart"/>
-      <w:r>
-        <w:rPr>
-          <w:b/>
-        </w:rPr>
-        <w:t>trees</w:t>
-      </w:r>
-      <w:proofErr w:type="spellEnd"/>
-      <w:r>
-        <w:t>: tomar decisiones durante una pelea para matar al jugador, como ir hacia él para que cambie de armas, o cubrirse y atacar con ataques cargados.</w:t>
-      </w:r>
-    </w:p>
-    <w:p>
-      <w:pPr>
-        <w:jc w:val="both"/>
-      </w:pPr>
-      <w:r>
-        <w:t xml:space="preserve"> </w:t>
-      </w:r>
-      <w:proofErr w:type="spellStart"/>
-      <w:r>
-        <w:rPr>
-          <w:b/>
-        </w:rPr>
-        <w:t>Steering</w:t>
-      </w:r>
-      <w:proofErr w:type="spellEnd"/>
-      <w:r>
-        <w:rPr>
-          <w:b/>
-        </w:rPr>
-        <w:t xml:space="preserve"> </w:t>
-      </w:r>
-      <w:proofErr w:type="spellStart"/>
-      <w:r>
-        <w:rPr>
-          <w:b/>
-        </w:rPr>
-        <w:t>behaviour</w:t>
-      </w:r>
-      <w:proofErr w:type="spellEnd"/>
-      <w:r>
-        <w:t>: para realizar acciones fuera de su ruta de patrulla, o añadir un sitio a la zona de patrulla en caso de que sea sospechoso.</w:t>
-      </w:r>
-    </w:p>
-    <w:p>
-      <w:r>
-        <w:rPr>
-          <w:b/>
-        </w:rPr>
-        <w:t>Percepción sensorial:</w:t>
-      </w:r>
-      <w:r>
-        <w:t xml:space="preserve"> vista y oído. La vista es un arco de 120 grados delante del soldado, con una distancia máxima de 10 metros. No puede ver a través de las paredes. El oído es un circulo alrededor del </w:t>
-      </w:r>
-      <w:proofErr w:type="spellStart"/>
-      <w:r>
-        <w:t>alien</w:t>
-      </w:r>
-      <w:proofErr w:type="spellEnd"/>
-      <w:r>
-        <w:t>. Su radio para oír sonidos bajos es 1 metro. Su radio para oír sonidos medios es 15 metros. Su radio para oír sonidos altos es 30 metros. Hay que tener en cuenta que la intensidad de un sonido se puede reducir un nivel si hay paredes o puertas cerradas de por medio.</w:t>
-      </w:r>
-    </w:p>
-    <w:p>
-      <w:pPr>
-        <w:jc w:val="both"/>
-      </w:pPr>
-      <w:r>
-        <w:t xml:space="preserve">El </w:t>
-      </w:r>
-      <w:proofErr w:type="spellStart"/>
-      <w:r>
-        <w:t>alien</w:t>
-      </w:r>
-      <w:proofErr w:type="spellEnd"/>
-      <w:r>
-        <w:t xml:space="preserve"> Soldado tiene memoria. Pueden recordar el estado de ciertos objetos (una puerta cerrada ahora está abierta) e investigar cambios sospechosos.</w:t>
-      </w:r>
-    </w:p>
-    <w:p>
-      <w:pPr>
-        <w:jc w:val="both"/>
-      </w:pPr>
-      <w:proofErr w:type="spellStart"/>
-      <w:r>
-        <w:rPr>
-          <w:b/>
-        </w:rPr>
-        <w:t>Waypoints</w:t>
-      </w:r>
-      <w:proofErr w:type="spellEnd"/>
-      <w:r>
-        <w:rPr>
-          <w:b/>
-        </w:rPr>
-        <w:t xml:space="preserve"> y </w:t>
-      </w:r>
-      <w:proofErr w:type="spellStart"/>
-      <w:r>
-        <w:rPr>
-          <w:b/>
-        </w:rPr>
-        <w:t>navmeshes</w:t>
-      </w:r>
-      <w:proofErr w:type="spellEnd"/>
-      <w:r>
-        <w:t>: Definir la ruta de patrulla.</w:t>
-      </w:r>
-    </w:p>
-    <w:p>
-      <w:pPr>
-        <w:jc w:val="both"/>
-      </w:pPr>
-      <w:proofErr w:type="spellStart"/>
-      <w:r>
-        <w:rPr>
-          <w:b/>
-        </w:rPr>
-        <w:t>Pathfinding</w:t>
-      </w:r>
-      <w:proofErr w:type="spellEnd"/>
-      <w:r>
-        <w:rPr>
-          <w:b/>
-        </w:rPr>
-        <w:t xml:space="preserve"> </w:t>
-      </w:r>
-      <w:proofErr w:type="spellStart"/>
-      <w:r>
-        <w:rPr>
-          <w:b/>
-        </w:rPr>
-        <w:t>Dijkstra</w:t>
-      </w:r>
-      <w:proofErr w:type="spellEnd"/>
-      <w:r>
-        <w:t>: para saber por dónde puede moverse.</w:t>
-      </w:r>
-    </w:p>
-    <w:p>
-      <w:pPr>
-        <w:jc w:val="both"/>
-      </w:pPr>
-      <w:r>
-        <w:rPr>
-          <w:b/>
-        </w:rPr>
-        <w:t>Comunicación</w:t>
-      </w:r>
-      <w:r>
-        <w:t xml:space="preserve">: El </w:t>
-      </w:r>
-      <w:proofErr w:type="spellStart"/>
-      <w:r>
-        <w:t>alien</w:t>
-      </w:r>
-      <w:proofErr w:type="spellEnd"/>
-      <w:r>
-        <w:t xml:space="preserve"> soldado puede huir del jugador si está en una situación desventajosa y buscar a sus aliados más cercanos para pedirles ayuda. También podrán recibir órdenes de los </w:t>
-      </w:r>
-      <w:proofErr w:type="spellStart"/>
-      <w:r>
-        <w:t>alien</w:t>
-      </w:r>
-      <w:proofErr w:type="spellEnd"/>
-      <w:r>
-        <w:t xml:space="preserve"> jefe.</w:t>
-      </w:r>
-    </w:p>
-    <w:p>
-      <w:pPr>
-        <w:rPr>
-          <w:u w:val="single"/>
-        </w:rPr>
-      </w:pPr>
-    </w:p>
-    <w:p/>
-    <w:p/>
-    <w:p>
-      <w:r>
-        <w:t>-IA JEFE</w:t>
-      </w:r>
-    </w:p>
-    <w:p/>
-    <w:p>
-      <w:r>
-        <w:t>Necesidades del Jefe según sus mecánicas:</w:t>
-      </w:r>
-    </w:p>
-    <w:p>
-      <w:r>
-        <w:t>-Máquina de estados: Cambiar entre estado Caminar, Investigar, Luchar, Alerta</w:t>
-      </w:r>
-    </w:p>
-    <w:p>
-      <w:r>
-        <w:t>Estado caminar: El Jefe patrulla por una zona definida. Lleva un escuadrón de soldados con él. Puede pararse a hablar con otros soldados si sus patrullas coinciden.</w:t>
-      </w:r>
-    </w:p>
-    <w:p>
-      <w:r>
-        <w:t>Acciones que puede realizar: Caminar, escuchar, regenerar, recordar.</w:t>
-      </w:r>
-    </w:p>
-    <w:p>
-      <w:r>
-        <w:t>Pasa al modo investigar si oye un ruido sospechoso o si ve algo que no debería estar así (una puerta cerrada ahora está abierta).</w:t>
-      </w:r>
-    </w:p>
-    <w:p>
-      <w:r>
-        <w:t>Pasa al modo alerta si no se cruza con un soldado en el punto en el que sus patrullas coinciden.</w:t>
-      </w:r>
-    </w:p>
-    <w:p>
-      <w:r>
-        <w:t>Estado Investigar: El jefe va al punto de origen del ruido sospechoso, o explora la habitación cuya puerta está abierta misteriosamente. Si ve al jugador, pasa a Luchar. Si no ve nada raro, vuelve a dónde estaba y sigue su patrulla. Si una cierta zona no para de dar falsas alarmas, el jefe puede añadirla a su ruta de patrulla, y explorarla incluso sin cambios sospechosos.</w:t>
-      </w:r>
-    </w:p>
-    <w:p>
-      <w:r>
-        <w:t>Estado luchar: Al ver al jugador, el jefe estudiará su situación y dará órdenes a sus soldados para atacarle de forma inteligente (si está en un pasillo, puede mandar a un soldado o dos a atacarle desde el otro lado mientras él y el resto atacan desde dónde están). Una vez decidida la estrategia, el jefe comprueba su distancia al jugador y los posibles puntos de cobertura para elegir sus ataques.</w:t>
-      </w:r>
-    </w:p>
-    <w:p>
-      <w:r>
-        <w:t>Acciones que puede realizar: Ataque cuchillo, Ataque ácido, Ataque granada, ataque fusil, cubrirse, esquivar, correr, regenerar.</w:t>
-      </w:r>
-    </w:p>
-    <w:p>
-      <w:r>
         <w:t>Pasa al modo alerta si el jugador consigue escapar de la pelea.</w:t>
       </w:r>
     </w:p>
-    <w:p>
-      <w:r>
-        <w:t>Estado Alerta: Es similar al estado caminar, solo que la patrulla se realiza más minuciosamente, ya que ahora el jefe sabe que está pasando algo raro. Esto quiere decir que puede hacer lo siguiente:</w:t>
-      </w:r>
-    </w:p>
-    <w:p>
-      <w:r>
-        <w:t>-Entrar en habitaciones que pueden actuar de escondite, aunque no haya nada sospechoso.</w:t>
-      </w:r>
-    </w:p>
-    <w:p>
-      <w:r>
-        <w:t>-Hacer que algunos de sus soldados le cubran las espaldas al avanzar por un pasillo.</w:t>
-      </w:r>
-    </w:p>
-    <w:p>
-      <w:r>
-        <w:t>-Si un soldado con el que coincide en un cierto punto en su patrulla no aparece cuando es debido, mandará a algunos de sus soldados a investigar esa zona.</w:t>
-      </w:r>
-    </w:p>
-    <w:p/>
-    <w:p>
-      <w:r>
-        <w:t>-Lógica difusa: decidir la distancia a la que puede ver u oír. Decidir el ataque a realizar en una lucha según la distancia (Cerca=menos de 1 metro. Medio=Entre 1 y 6 metros. Lejos=Más de 6 metros). Decidir si la situación actual es ventajosa o no (para esto hay que estudiar muchas variables, como la situación de la pelea (habitación, pasillo…), sitios para cubrirse, cantidad y vida de los soldados de la pelea, si hay soldados cerca a los que se podría llamar, los ataques que realiza el jugador, etc…)</w:t>
-      </w:r>
-    </w:p>
-    <w:p>
-      <w:r>
-        <w:t>-</w:t>
-      </w:r>
-      <w:proofErr w:type="spellStart"/>
-      <w:r>
-        <w:t>Behaviour</w:t>
-      </w:r>
-      <w:proofErr w:type="spellEnd"/>
-      <w:r>
-        <w:t xml:space="preserve"> </w:t>
-      </w:r>
-      <w:proofErr w:type="spellStart"/>
-      <w:r>
-        <w:t>trees</w:t>
-      </w:r>
-      <w:proofErr w:type="spellEnd"/>
-      <w:r>
-        <w:t>: tomar decisiones durante una pelea para matar al jugador, como ir hacia él para que cambie de armas, o cubrirse y atacar con ataques cargados.</w:t>
-      </w:r>
-    </w:p>
-    <w:p>
-      <w:r>
-        <w:t>-</w:t>
-      </w:r>
-      <w:proofErr w:type="spellStart"/>
-      <w:r>
-        <w:t>Steering</w:t>
-      </w:r>
-      <w:proofErr w:type="spellEnd"/>
-      <w:r>
-        <w:t xml:space="preserve"> </w:t>
-      </w:r>
-      <w:proofErr w:type="spellStart"/>
-      <w:r>
-        <w:t>behaviour</w:t>
-      </w:r>
-      <w:proofErr w:type="spellEnd"/>
-      <w:r>
-        <w:t>: para realizar acciones fuera de su ruta de patrulla, o añadir un sitio a la zona de patrulla en caso de que sea sospechoso.</w:t>
-      </w:r>
-    </w:p>
-    <w:p>
-      <w:r>
-        <w:lastRenderedPageBreak/>
-        <w:t>-Percepción sensorial:  vista y oído. La vista es un arco de 30 grados delante del Jefe, con una distancia máxima de 10 metros. No puede ver a través de las paredes. El oído es un circulo alrededor del Jefe. Su radio para oír sonidos bajos es 4 metros. Su radio para oír sonidos medios es 15 metros. Su radio para oír sonidos altos es 30 metros. Hay que tener en cuenta que la intensidad de un sonido se puede reducir un nivel si hay paredes o puertas cerradas de por medio (es decir, el jefe no puede oír un sonido medio al otro lado de una pared, aunque esté dentro de su rango de oído, pero sí puede oírlo si está dentro de su rango de escucha bajo).</w:t>
-      </w:r>
-    </w:p>
-    <w:p>
-      <w:r>
-        <w:t xml:space="preserve"> Memoria. Pueden recordar el estado de ciertos objetos (una puerta cerrada ahora está abierta) e investigar cambios sospechosos.</w:t>
-      </w:r>
-    </w:p>
-    <w:p>
-      <w:r>
-        <w:t>-</w:t>
-      </w:r>
-      <w:proofErr w:type="spellStart"/>
-      <w:r>
-        <w:t>Waypoints</w:t>
-      </w:r>
-      <w:proofErr w:type="spellEnd"/>
-      <w:r>
-        <w:t xml:space="preserve"> y </w:t>
-      </w:r>
-      <w:proofErr w:type="spellStart"/>
-      <w:r>
-        <w:t>navmeshes</w:t>
-      </w:r>
-      <w:proofErr w:type="spellEnd"/>
-      <w:r>
-        <w:t>: Definir la ruta de patrulla del jefe.</w:t>
-      </w:r>
-    </w:p>
-    <w:p>
-      <w:r>
-        <w:t>-</w:t>
-      </w:r>
-      <w:proofErr w:type="spellStart"/>
-      <w:r>
-        <w:t>Pathfinding</w:t>
-      </w:r>
-      <w:proofErr w:type="spellEnd"/>
-      <w:r>
-        <w:t xml:space="preserve"> </w:t>
-      </w:r>
-      <w:proofErr w:type="spellStart"/>
-      <w:r>
-        <w:t>Dijkstra</w:t>
-      </w:r>
-      <w:proofErr w:type="spellEnd"/>
-      <w:r>
-        <w:t>: para saber por dónde puede andar.</w:t>
-      </w:r>
-    </w:p>
-    <w:p>
-      <w:r>
-        <w:t>-Comunicación: El jefe liderará a su escuadrón de soldados, indicando diversas tácticas de ataque o defensa según convenga, o solicitando refuerzos. También puede cruzarse con soldados que no son de su patrulla y conversar un poco. Si no se encuentra con uno de esos soldados en el punto en que sus patrullas se cruzan, pasará al modo alerta.</w:t>
-      </w:r>
-    </w:p>
-    <w:p/>
-    <w:p/>
-    <w:p/>
+    <w:p/>
+    <w:p>
+      <w:bookmarkStart w:id="25" w:name="_GoBack"/>
+      <w:bookmarkEnd w:id="25"/>
+    </w:p>
     <w:sectPr>
       <w:pgSz w:w="11906" w:h="16838"/>
       <w:pgMar w:top="1417" w:right="1701" w:bottom="1417" w:left="1701" w:header="708" w:footer="708" w:gutter="0"/>
@@ -5017,6 +5055,7 @@
   <w:style w:type="character" w:default="1" w:styleId="Fuentedeprrafopredeter">
     <w:name w:val="Default Paragraph Font"/>
     <w:uiPriority w:val="1"/>
+    <w:semiHidden/>
     <w:unhideWhenUsed/>
   </w:style>
   <w:style w:type="table" w:default="1" w:styleId="Tablanormal">
@@ -5826,6 +5865,22 @@
       </w:tcPr>
     </w:tblStylePr>
   </w:style>
+  <w:style w:type="paragraph" w:customStyle="1" w:styleId="Default">
+    <w:name w:val="Default"/>
+    <w:rsid w:val="006F33C8"/>
+    <w:pPr>
+      <w:autoSpaceDE w:val="0"/>
+      <w:autoSpaceDN w:val="0"/>
+      <w:adjustRightInd w:val="0"/>
+      <w:spacing w:before="0" w:after="0" w:line="240" w:lineRule="auto"/>
+    </w:pPr>
+    <w:rPr>
+      <w:rFonts w:ascii="Calibri" w:hAnsi="Calibri" w:cs="Calibri"/>
+      <w:color w:val="000000"/>
+      <w:sz w:val="24"/>
+      <w:szCs w:val="24"/>
+    </w:rPr>
+  </w:style>
 </w:styles>
 </file>
 
@@ -6119,7 +6174,7 @@
 </file>
 
 <file path=customXml/itemProps1.xml><?xml version="1.0" encoding="utf-8"?>
-<ds:datastoreItem xmlns:ds="http://schemas.openxmlformats.org/officeDocument/2006/customXml" ds:itemID="{7C285E10-5A10-4D99-816E-626AB93AA537}">
+<ds:datastoreItem xmlns:ds="http://schemas.openxmlformats.org/officeDocument/2006/customXml" ds:itemID="{D89FD609-2029-461B-991F-EC76ED55FEC5}">
   <ds:schemaRefs>
     <ds:schemaRef ds:uri="http://schemas.openxmlformats.org/officeDocument/2006/bibliography"/>
   </ds:schemaRefs>

</xml_diff>